<commit_message>
modified Jmeter practice project 14
</commit_message>
<xml_diff>
--- a/Jmeter/practice_project_14.docx
+++ b/Jmeter/practice_project_14.docx
@@ -47,16 +47,24 @@
         </w:rPr>
         <w:t>Add a thread group</w:t>
       </w:r>
-    </w:p>
-    <w:p>
-      <w:pPr>
-        <w:rPr>
-          <w:sz w:val="28"/>
-          <w:szCs w:val="36"/>
-        </w:rPr>
-      </w:pPr>
-      <w:r>
-        <w:rPr>
+      <w:r>
+        <w:rPr>
+          <w:sz w:val="28"/>
+          <w:szCs w:val="36"/>
+        </w:rPr>
+        <w:t xml:space="preserve"> and give some users to it</w:t>
+      </w:r>
+    </w:p>
+    <w:p>
+      <w:pPr>
+        <w:rPr>
+          <w:sz w:val="28"/>
+          <w:szCs w:val="36"/>
+        </w:rPr>
+      </w:pPr>
+      <w:r>
+        <w:rPr>
+          <w:noProof/>
           <w:sz w:val="28"/>
           <w:szCs w:val="36"/>
         </w:rPr>
@@ -109,27 +117,19 @@
           <w:sz w:val="28"/>
           <w:szCs w:val="36"/>
         </w:rPr>
-        <w:t xml:space="preserve">Add a throughput </w:t>
-      </w:r>
-      <w:proofErr w:type="gramStart"/>
-      <w:r>
-        <w:rPr>
-          <w:sz w:val="28"/>
-          <w:szCs w:val="36"/>
-        </w:rPr>
-        <w:t>controllers</w:t>
-      </w:r>
-      <w:proofErr w:type="gramEnd"/>
-    </w:p>
-    <w:p>
-      <w:pPr>
-        <w:rPr>
-          <w:sz w:val="28"/>
-          <w:szCs w:val="36"/>
-        </w:rPr>
-      </w:pPr>
-      <w:r>
-        <w:rPr>
+        <w:t>Add a throughput controllers</w:t>
+      </w:r>
+    </w:p>
+    <w:p>
+      <w:pPr>
+        <w:rPr>
+          <w:sz w:val="28"/>
+          <w:szCs w:val="36"/>
+        </w:rPr>
+      </w:pPr>
+      <w:r>
+        <w:rPr>
+          <w:noProof/>
           <w:sz w:val="28"/>
           <w:szCs w:val="36"/>
         </w:rPr>
@@ -194,6 +194,7 @@
       </w:pPr>
       <w:r>
         <w:rPr>
+          <w:noProof/>
           <w:sz w:val="28"/>
           <w:szCs w:val="36"/>
         </w:rPr>
@@ -246,7 +247,21 @@
           <w:sz w:val="28"/>
           <w:szCs w:val="36"/>
         </w:rPr>
-        <w:t>Throughput controller is used to define number of times the test can run by giving it a percentage value</w:t>
+        <w:t xml:space="preserve">Throughput controller is used to define number of times the test can run by giving it a </w:t>
+      </w:r>
+      <w:r>
+        <w:rPr>
+          <w:sz w:val="28"/>
+          <w:szCs w:val="36"/>
+        </w:rPr>
+        <w:t>number of users</w:t>
+      </w:r>
+      <w:r>
+        <w:rPr>
+          <w:sz w:val="28"/>
+          <w:szCs w:val="36"/>
+        </w:rPr>
+        <w:t xml:space="preserve"> value</w:t>
       </w:r>
     </w:p>
     <w:p>
@@ -288,6 +303,7 @@
       </w:pPr>
       <w:r>
         <w:rPr>
+          <w:noProof/>
           <w:sz w:val="28"/>
           <w:szCs w:val="36"/>
         </w:rPr>
@@ -346,6 +362,7 @@
       </w:pPr>
       <w:r>
         <w:rPr>
+          <w:noProof/>
           <w:sz w:val="28"/>
           <w:szCs w:val="36"/>
         </w:rPr>
@@ -413,7 +430,36 @@
           <w:sz w:val="28"/>
           <w:szCs w:val="36"/>
         </w:rPr>
-        <w:t>So that the requests are executed according to the percentage value</w:t>
+        <w:t>Total users are 100, we have given the users to request in the ratio 50:30:20</w:t>
+      </w:r>
+    </w:p>
+    <w:p>
+      <w:pPr>
+        <w:rPr>
+          <w:sz w:val="28"/>
+          <w:szCs w:val="36"/>
+        </w:rPr>
+      </w:pPr>
+      <w:r>
+        <w:rPr>
+          <w:sz w:val="28"/>
+          <w:szCs w:val="36"/>
+        </w:rPr>
+        <w:t xml:space="preserve">So that the requests are executed according to the </w:t>
+      </w:r>
+      <w:r>
+        <w:rPr>
+          <w:sz w:val="28"/>
+          <w:szCs w:val="36"/>
+        </w:rPr>
+        <w:t>number of users</w:t>
+      </w:r>
+      <w:r>
+        <w:rPr>
+          <w:sz w:val="28"/>
+          <w:szCs w:val="36"/>
+        </w:rPr>
+        <w:t xml:space="preserve"> value</w:t>
       </w:r>
     </w:p>
     <w:sectPr>

</xml_diff>